<commit_message>
Initial support for Ultrasonic sensor
- Clean up code.
- Add function to init ultrasonic sensor:
	+ Data is received as cm.
	+ Not decide how to deal with data yet.

Signed-off-by: Thao <nglp.thao@gmail.com>
</commit_message>
<xml_diff>
--- a/Toy_car_designation.docx
+++ b/Toy_car_designation.docx
@@ -61,15 +61,7 @@
         <w:pStyle w:val="NoSpacing"/>
       </w:pPr>
       <w:r>
-        <w:t>#include &lt;</w:t>
-      </w:r>
-      <w:proofErr w:type="spellStart"/>
-      <w:r>
-        <w:t>SoftwareSerial.h</w:t>
-      </w:r>
-      <w:proofErr w:type="spellEnd"/>
-      <w:r>
-        <w:t>&gt;</w:t>
+        <w:t>#include &lt;SoftwareSerial.h&gt;</w:t>
       </w:r>
     </w:p>
     <w:p>
@@ -118,127 +110,35 @@
       <w:pPr>
         <w:pStyle w:val="NoSpacing"/>
       </w:pPr>
-      <w:proofErr w:type="spellStart"/>
-      <w:proofErr w:type="gramStart"/>
-      <w:r>
-        <w:t>const</w:t>
-      </w:r>
-      <w:proofErr w:type="spellEnd"/>
-      <w:proofErr w:type="gramEnd"/>
-      <w:r>
-        <w:t xml:space="preserve"> </w:t>
-      </w:r>
-      <w:proofErr w:type="spellStart"/>
-      <w:r>
-        <w:t>int</w:t>
-      </w:r>
-      <w:proofErr w:type="spellEnd"/>
-      <w:r>
-        <w:t xml:space="preserve"> </w:t>
-      </w:r>
-      <w:proofErr w:type="spellStart"/>
-      <w:r>
-        <w:t>motorFrontA</w:t>
-      </w:r>
-      <w:proofErr w:type="spellEnd"/>
-      <w:r>
-        <w:t xml:space="preserve">  = 8; // Pin 8 of L298</w:t>
-      </w:r>
-    </w:p>
-    <w:p>
-      <w:pPr>
-        <w:pStyle w:val="NoSpacing"/>
-      </w:pPr>
-      <w:proofErr w:type="spellStart"/>
-      <w:proofErr w:type="gramStart"/>
-      <w:r>
-        <w:t>const</w:t>
-      </w:r>
-      <w:proofErr w:type="spellEnd"/>
-      <w:proofErr w:type="gramEnd"/>
-      <w:r>
-        <w:t xml:space="preserve"> </w:t>
-      </w:r>
-      <w:proofErr w:type="spellStart"/>
-      <w:r>
-        <w:t>int</w:t>
-      </w:r>
-      <w:proofErr w:type="spellEnd"/>
-      <w:r>
-        <w:t xml:space="preserve"> </w:t>
-      </w:r>
-      <w:proofErr w:type="spellStart"/>
-      <w:r>
-        <w:t>moto</w:t>
-      </w:r>
-      <w:r>
-        <w:t>rFrontB</w:t>
-      </w:r>
-      <w:proofErr w:type="spellEnd"/>
-      <w:r>
-        <w:t xml:space="preserve">  = 9;  // Pin 9 of L298</w:t>
-      </w:r>
-    </w:p>
-    <w:p>
-      <w:pPr>
-        <w:pStyle w:val="NoSpacing"/>
-      </w:pPr>
-      <w:proofErr w:type="spellStart"/>
-      <w:proofErr w:type="gramStart"/>
-      <w:r>
-        <w:t>const</w:t>
-      </w:r>
-      <w:proofErr w:type="spellEnd"/>
-      <w:proofErr w:type="gramEnd"/>
-      <w:r>
-        <w:t xml:space="preserve"> </w:t>
-      </w:r>
-      <w:proofErr w:type="spellStart"/>
-      <w:r>
-        <w:t>int</w:t>
-      </w:r>
-      <w:proofErr w:type="spellEnd"/>
-      <w:r>
-        <w:t xml:space="preserve"> </w:t>
-      </w:r>
-      <w:proofErr w:type="spellStart"/>
-      <w:r>
-        <w:t>motorBackA</w:t>
-      </w:r>
-      <w:proofErr w:type="spellEnd"/>
-      <w:r>
-        <w:t xml:space="preserve">  = 10; // Pin 10 of L298</w:t>
-      </w:r>
-    </w:p>
-    <w:p>
-      <w:pPr>
-        <w:pStyle w:val="NoSpacing"/>
-      </w:pPr>
-      <w:proofErr w:type="spellStart"/>
-      <w:proofErr w:type="gramStart"/>
-      <w:r>
-        <w:t>const</w:t>
-      </w:r>
-      <w:proofErr w:type="spellEnd"/>
-      <w:proofErr w:type="gramEnd"/>
-      <w:r>
-        <w:t xml:space="preserve"> </w:t>
-      </w:r>
-      <w:proofErr w:type="spellStart"/>
-      <w:r>
-        <w:t>int</w:t>
-      </w:r>
-      <w:proofErr w:type="spellEnd"/>
-      <w:r>
-        <w:t xml:space="preserve"> </w:t>
-      </w:r>
-      <w:proofErr w:type="spellStart"/>
-      <w:r>
-        <w:t>motorBackB</w:t>
-      </w:r>
-      <w:proofErr w:type="spellEnd"/>
-      <w:r>
-        <w:t xml:space="preserve">  = 11;  // Pin 11 of L298</w:t>
+      <w:r>
+        <w:t>const int motorFrontA  = 8; // Pin 8 of L298</w:t>
+      </w:r>
+    </w:p>
+    <w:p>
+      <w:pPr>
+        <w:pStyle w:val="NoSpacing"/>
+      </w:pPr>
+      <w:r>
+        <w:t>const int moto</w:t>
+      </w:r>
+      <w:r>
+        <w:t>rFrontB  = 9;  // Pin 9 of L298</w:t>
+      </w:r>
+    </w:p>
+    <w:p>
+      <w:pPr>
+        <w:pStyle w:val="NoSpacing"/>
+      </w:pPr>
+      <w:r>
+        <w:t>const int motorBackA  = 10; // Pin 10 of L298</w:t>
+      </w:r>
+    </w:p>
+    <w:p>
+      <w:pPr>
+        <w:pStyle w:val="NoSpacing"/>
+      </w:pPr>
+      <w:r>
+        <w:t>const int motorBackB  = 11;  // Pin 11 of L298</w:t>
       </w:r>
     </w:p>
     <w:p>
@@ -261,379 +161,400 @@
       <w:pPr>
         <w:pStyle w:val="NoSpacing"/>
       </w:pPr>
-      <w:proofErr w:type="spellStart"/>
-      <w:proofErr w:type="gramStart"/>
-      <w:r>
-        <w:t>const</w:t>
-      </w:r>
-      <w:proofErr w:type="spellEnd"/>
-      <w:proofErr w:type="gramEnd"/>
-      <w:r>
-        <w:t xml:space="preserve"> </w:t>
-      </w:r>
-      <w:proofErr w:type="spellStart"/>
-      <w:r>
-        <w:t>int</w:t>
-      </w:r>
-      <w:proofErr w:type="spellEnd"/>
-      <w:r>
-        <w:t xml:space="preserve"> </w:t>
-      </w:r>
-      <w:proofErr w:type="spellStart"/>
-      <w:r>
-        <w:t>bt_RX</w:t>
-      </w:r>
-      <w:proofErr w:type="spellEnd"/>
-      <w:r>
-        <w:t xml:space="preserve"> = 5;</w:t>
-      </w:r>
-    </w:p>
-    <w:p>
-      <w:pPr>
-        <w:pStyle w:val="NoSpacing"/>
-      </w:pPr>
-      <w:proofErr w:type="spellStart"/>
-      <w:proofErr w:type="gramStart"/>
-      <w:r>
-        <w:t>const</w:t>
-      </w:r>
-      <w:proofErr w:type="spellEnd"/>
-      <w:proofErr w:type="gramEnd"/>
-      <w:r>
-        <w:t xml:space="preserve"> </w:t>
-      </w:r>
-      <w:proofErr w:type="spellStart"/>
-      <w:r>
-        <w:t>int</w:t>
-      </w:r>
-      <w:proofErr w:type="spellEnd"/>
-      <w:r>
-        <w:t xml:space="preserve"> </w:t>
-      </w:r>
-      <w:proofErr w:type="spellStart"/>
-      <w:r>
-        <w:t>bt_TX</w:t>
-      </w:r>
-      <w:proofErr w:type="spellEnd"/>
-      <w:r>
-        <w:t xml:space="preserve"> = 6;</w:t>
-      </w:r>
-    </w:p>
-    <w:p>
-      <w:pPr>
-        <w:pStyle w:val="NoSpacing"/>
-      </w:pPr>
+      <w:r>
+        <w:t>const int bt_RX = 5;</w:t>
+      </w:r>
+    </w:p>
+    <w:p>
+      <w:pPr>
+        <w:pStyle w:val="NoSpacing"/>
+      </w:pPr>
+      <w:r>
+        <w:t>const int bt_TX = 6;</w:t>
+      </w:r>
+    </w:p>
+    <w:p>
+      <w:pPr>
+        <w:pStyle w:val="NoSpacing"/>
+      </w:pPr>
+    </w:p>
+    <w:p>
+      <w:pPr>
+        <w:pStyle w:val="NoSpacing"/>
+        <w:rPr>
+          <w:color w:val="0070C0"/>
+        </w:rPr>
+      </w:pPr>
+      <w:r>
+        <w:rPr>
+          <w:color w:val="0070C0"/>
+        </w:rPr>
+        <w:t>//Buzzer &amp; Speaker to Arduino UNO</w:t>
+      </w:r>
+    </w:p>
+    <w:p>
+      <w:pPr>
+        <w:pStyle w:val="NoSpacing"/>
+      </w:pPr>
+      <w:r>
+        <w:t>const int buzzer = 2 ;</w:t>
+      </w:r>
+    </w:p>
+    <w:p>
+      <w:pPr>
+        <w:pStyle w:val="NoSpacing"/>
+      </w:pPr>
+    </w:p>
+    <w:p>
+      <w:pPr>
+        <w:pStyle w:val="NoSpacing"/>
+        <w:rPr>
+          <w:color w:val="0070C0"/>
+        </w:rPr>
+      </w:pPr>
+      <w:r>
+        <w:rPr>
+          <w:color w:val="0070C0"/>
+        </w:rPr>
+        <w:t>//LEDs</w:t>
+      </w:r>
+    </w:p>
+    <w:p>
+      <w:pPr>
+        <w:pStyle w:val="NoSpacing"/>
+      </w:pPr>
+      <w:r>
+        <w:t>const int LED_L = 3;</w:t>
+      </w:r>
+    </w:p>
+    <w:p>
+      <w:pPr>
+        <w:pStyle w:val="NoSpacing"/>
+      </w:pPr>
+      <w:r>
+        <w:t>const int LED_R = 4;</w:t>
+      </w:r>
+    </w:p>
+    <w:p>
+      <w:pPr>
+        <w:pStyle w:val="NoSpacing"/>
+      </w:pPr>
+    </w:p>
+    <w:p>
+      <w:pPr>
+        <w:pStyle w:val="NoSpacing"/>
+      </w:pPr>
+      <w:r>
+        <w:rPr>
+          <w:color w:val="0070C0"/>
+        </w:rPr>
+        <w:t>//Ultrasonic sensor</w:t>
+      </w:r>
+    </w:p>
+    <w:p>
+      <w:pPr>
+        <w:pStyle w:val="NoSpacing"/>
+      </w:pPr>
+      <w:r>
+        <w:t>const int UTSN_TRIG = 12;</w:t>
+      </w:r>
+    </w:p>
+    <w:p>
+      <w:pPr>
+        <w:pStyle w:val="NoSpacing"/>
+      </w:pPr>
+      <w:r>
+        <w:t>const int UTSN_ECHO = 13;</w:t>
+      </w:r>
+    </w:p>
+    <w:p>
+      <w:pPr>
+        <w:pStyle w:val="NoSpacing"/>
+      </w:pPr>
+    </w:p>
+    <w:p>
+      <w:pPr>
+        <w:pStyle w:val="NoSpacing"/>
+        <w:outlineLvl w:val="1"/>
+        <w:rPr>
+          <w:color w:val="FF0000"/>
+        </w:rPr>
+      </w:pPr>
+      <w:r>
+        <w:rPr>
+          <w:color w:val="FF0000"/>
+        </w:rPr>
+        <w:t>Global variable</w:t>
+      </w:r>
+      <w:r>
+        <w:rPr>
+          <w:color w:val="FF0000"/>
+        </w:rPr>
+        <w:t>s</w:t>
+      </w:r>
+    </w:p>
+    <w:p>
+      <w:pPr>
+        <w:pStyle w:val="NoSpacing"/>
+      </w:pPr>
+      <w:r>
+        <w:t>int btData; //to contain Bluetooth data</w:t>
+      </w:r>
+    </w:p>
+    <w:p>
+      <w:pPr>
+        <w:pStyle w:val="NoSpacing"/>
+      </w:pPr>
+      <w:r>
+        <w:t>long utsnData;</w:t>
+      </w:r>
+      <w:r>
+        <w:t xml:space="preserve"> // </w:t>
+      </w:r>
+      <w:r>
+        <w:t>to contain</w:t>
+      </w:r>
+      <w:r>
+        <w:t xml:space="preserve"> Ultrasonic Sensor</w:t>
+      </w:r>
+      <w:r>
+        <w:t xml:space="preserve"> data</w:t>
+      </w:r>
+    </w:p>
+    <w:p>
+      <w:pPr>
+        <w:pStyle w:val="NoSpacing"/>
+      </w:pPr>
+    </w:p>
+    <w:p>
+      <w:pPr>
+        <w:pStyle w:val="NoSpacing"/>
+        <w:outlineLvl w:val="1"/>
+        <w:rPr>
+          <w:color w:val="FF0000"/>
+        </w:rPr>
+      </w:pPr>
+      <w:r>
+        <w:rPr>
+          <w:color w:val="FF0000"/>
+        </w:rPr>
+        <w:t>Features</w:t>
+      </w:r>
+      <w:r>
+        <w:rPr>
+          <w:color w:val="FF0000"/>
+        </w:rPr>
+        <w:t xml:space="preserve"> definition</w:t>
+      </w:r>
+    </w:p>
+    <w:p>
+      <w:pPr>
+        <w:pStyle w:val="NoSpacing"/>
+      </w:pPr>
+      <w:r>
+        <w:t>a:</w:t>
+      </w:r>
+    </w:p>
+    <w:p>
+      <w:pPr>
+        <w:pStyle w:val="NoSpacing"/>
+        <w:ind w:firstLine="720"/>
+      </w:pPr>
+      <w:r>
+        <w:t>Light on</w:t>
+      </w:r>
+    </w:p>
+    <w:p>
+      <w:pPr>
+        <w:pStyle w:val="NoSpacing"/>
+      </w:pPr>
+      <w:r>
+        <w:t>b:</w:t>
+      </w:r>
+    </w:p>
+    <w:p>
+      <w:pPr>
+        <w:pStyle w:val="NoSpacing"/>
+        <w:ind w:firstLine="720"/>
+      </w:pPr>
+      <w:r>
+        <w:t>Light off</w:t>
+      </w:r>
+    </w:p>
+    <w:p>
+      <w:pPr>
+        <w:pStyle w:val="NoSpacing"/>
+      </w:pPr>
+      <w:r>
+        <w:t>c:</w:t>
+      </w:r>
+    </w:p>
+    <w:p>
+      <w:pPr>
+        <w:pStyle w:val="NoSpacing"/>
+        <w:ind w:firstLine="720"/>
+      </w:pPr>
+      <w:r>
+        <w:t>Buzzer on</w:t>
+      </w:r>
+    </w:p>
+    <w:p>
+      <w:pPr>
+        <w:pStyle w:val="NoSpacing"/>
+      </w:pPr>
+      <w:r>
+        <w:t>d:</w:t>
+      </w:r>
+    </w:p>
+    <w:p>
+      <w:pPr>
+        <w:pStyle w:val="NoSpacing"/>
+        <w:ind w:firstLine="720"/>
+      </w:pPr>
+      <w:r>
+        <w:t>Buzzer off</w:t>
+      </w:r>
+    </w:p>
+    <w:p>
+      <w:pPr>
+        <w:pStyle w:val="NoSpacing"/>
+      </w:pPr>
+      <w:r>
+        <w:t>e:</w:t>
+      </w:r>
+    </w:p>
+    <w:p>
+      <w:pPr>
+        <w:pStyle w:val="NoSpacing"/>
+        <w:ind w:firstLine="720"/>
+      </w:pPr>
+      <w:r>
+        <w:t>Go Straight</w:t>
+      </w:r>
+    </w:p>
+    <w:p>
+      <w:pPr>
+        <w:pStyle w:val="NoSpacing"/>
+      </w:pPr>
+      <w:r>
+        <w:t>f:</w:t>
+      </w:r>
+    </w:p>
+    <w:p>
+      <w:pPr>
+        <w:pStyle w:val="NoSpacing"/>
+        <w:ind w:firstLine="720"/>
+      </w:pPr>
+      <w:r>
+        <w:t>Turn Left</w:t>
+      </w:r>
+    </w:p>
+    <w:p>
+      <w:pPr>
+        <w:pStyle w:val="NoSpacing"/>
+      </w:pPr>
+      <w:r>
+        <w:t>g:</w:t>
+      </w:r>
+    </w:p>
+    <w:p>
+      <w:pPr>
+        <w:pStyle w:val="NoSpacing"/>
+        <w:ind w:firstLine="720"/>
+      </w:pPr>
+      <w:r>
+        <w:t>Turn Right</w:t>
+      </w:r>
+    </w:p>
+    <w:p>
+      <w:pPr>
+        <w:pStyle w:val="NoSpacing"/>
+      </w:pPr>
+      <w:r>
+        <w:t>f:</w:t>
+      </w:r>
+    </w:p>
+    <w:p>
+      <w:pPr>
+        <w:pStyle w:val="NoSpacing"/>
+        <w:ind w:firstLine="720"/>
+      </w:pPr>
+      <w:r>
+        <w:t>Go Forward</w:t>
+      </w:r>
+    </w:p>
+    <w:p>
+      <w:pPr>
+        <w:pStyle w:val="NoSpacing"/>
+      </w:pPr>
+      <w:r>
+        <w:t>i:</w:t>
+      </w:r>
+    </w:p>
+    <w:p>
+      <w:pPr>
+        <w:pStyle w:val="NoSpacing"/>
+        <w:ind w:firstLine="720"/>
+      </w:pPr>
+      <w:r>
+        <w:t>Go Backward</w:t>
+      </w:r>
+    </w:p>
+    <w:p>
+      <w:pPr>
+        <w:pStyle w:val="NoSpacing"/>
+      </w:pPr>
+      <w:r>
+        <w:t>j:</w:t>
+      </w:r>
+    </w:p>
+    <w:p>
+      <w:pPr>
+        <w:pStyle w:val="NoSpacing"/>
+        <w:ind w:firstLine="720"/>
+      </w:pPr>
+      <w:r>
+        <w:t>Stop</w:t>
+      </w:r>
+    </w:p>
+    <w:p>
+      <w:pPr>
+        <w:pStyle w:val="NoSpacing"/>
+      </w:pPr>
+      <w:r>
+        <w:t>Note:</w:t>
+      </w:r>
+    </w:p>
+    <w:p>
+      <w:pPr>
+        <w:pStyle w:val="NoSpacing"/>
+        <w:numPr>
+          <w:ilvl w:val="0"/>
+          <w:numId w:val="1"/>
+        </w:numPr>
+      </w:pPr>
+      <w:r>
+        <w:t>Data from Ultrasonic sensor is receive</w:t>
+      </w:r>
+      <w:r>
+        <w:t>d</w:t>
+      </w:r>
       <w:bookmarkStart w:id="0" w:name="_GoBack"/>
       <w:bookmarkEnd w:id="0"/>
-    </w:p>
-    <w:p>
-      <w:pPr>
-        <w:pStyle w:val="NoSpacing"/>
-        <w:rPr>
-          <w:color w:val="0070C0"/>
-        </w:rPr>
-      </w:pPr>
-      <w:r>
-        <w:rPr>
-          <w:color w:val="0070C0"/>
-        </w:rPr>
-        <w:t>//Buzzer &amp; Speaker to Arduino UNO</w:t>
-      </w:r>
-    </w:p>
-    <w:p>
-      <w:pPr>
-        <w:pStyle w:val="NoSpacing"/>
-      </w:pPr>
-      <w:proofErr w:type="spellStart"/>
-      <w:proofErr w:type="gramStart"/>
-      <w:r>
-        <w:t>const</w:t>
-      </w:r>
-      <w:proofErr w:type="spellEnd"/>
-      <w:proofErr w:type="gramEnd"/>
-      <w:r>
-        <w:t xml:space="preserve"> </w:t>
-      </w:r>
-      <w:proofErr w:type="spellStart"/>
-      <w:r>
-        <w:t>int</w:t>
-      </w:r>
-      <w:proofErr w:type="spellEnd"/>
-      <w:r>
-        <w:t xml:space="preserve"> buzzer = 2 ;</w:t>
-      </w:r>
-    </w:p>
-    <w:p>
-      <w:pPr>
-        <w:pStyle w:val="NoSpacing"/>
-      </w:pPr>
-    </w:p>
-    <w:p>
-      <w:pPr>
-        <w:pStyle w:val="NoSpacing"/>
-        <w:rPr>
-          <w:color w:val="0070C0"/>
-        </w:rPr>
-      </w:pPr>
-      <w:r>
-        <w:rPr>
-          <w:color w:val="0070C0"/>
-        </w:rPr>
-        <w:t>//LEDs</w:t>
-      </w:r>
-    </w:p>
-    <w:p>
-      <w:pPr>
-        <w:pStyle w:val="NoSpacing"/>
-      </w:pPr>
-      <w:proofErr w:type="spellStart"/>
-      <w:proofErr w:type="gramStart"/>
-      <w:r>
-        <w:t>const</w:t>
-      </w:r>
-      <w:proofErr w:type="spellEnd"/>
-      <w:proofErr w:type="gramEnd"/>
-      <w:r>
-        <w:t xml:space="preserve"> </w:t>
-      </w:r>
-      <w:proofErr w:type="spellStart"/>
-      <w:r>
-        <w:t>int</w:t>
-      </w:r>
-      <w:proofErr w:type="spellEnd"/>
-      <w:r>
-        <w:t xml:space="preserve"> LED_L = 3;</w:t>
-      </w:r>
-    </w:p>
-    <w:p>
-      <w:pPr>
-        <w:pStyle w:val="NoSpacing"/>
-      </w:pPr>
-      <w:proofErr w:type="spellStart"/>
-      <w:proofErr w:type="gramStart"/>
-      <w:r>
-        <w:t>const</w:t>
-      </w:r>
-      <w:proofErr w:type="spellEnd"/>
-      <w:proofErr w:type="gramEnd"/>
-      <w:r>
-        <w:t xml:space="preserve"> </w:t>
-      </w:r>
-      <w:proofErr w:type="spellStart"/>
-      <w:r>
-        <w:t>int</w:t>
-      </w:r>
-      <w:proofErr w:type="spellEnd"/>
-      <w:r>
-        <w:t xml:space="preserve"> LED_R = 4;</w:t>
-      </w:r>
-    </w:p>
-    <w:p>
-      <w:pPr>
-        <w:pStyle w:val="NoSpacing"/>
-      </w:pPr>
-    </w:p>
-    <w:p>
-      <w:pPr>
-        <w:pStyle w:val="NoSpacing"/>
-        <w:outlineLvl w:val="1"/>
-        <w:rPr>
-          <w:color w:val="FF0000"/>
-        </w:rPr>
-      </w:pPr>
-      <w:r>
-        <w:rPr>
-          <w:color w:val="FF0000"/>
-        </w:rPr>
-        <w:t>Global variable</w:t>
-      </w:r>
-      <w:r>
-        <w:rPr>
-          <w:color w:val="FF0000"/>
-        </w:rPr>
-        <w:t>s</w:t>
-      </w:r>
-    </w:p>
-    <w:p>
-      <w:pPr>
-        <w:pStyle w:val="NoSpacing"/>
-      </w:pPr>
-      <w:proofErr w:type="spellStart"/>
-      <w:proofErr w:type="gramStart"/>
-      <w:r>
-        <w:t>int</w:t>
-      </w:r>
-      <w:proofErr w:type="spellEnd"/>
-      <w:proofErr w:type="gramEnd"/>
-      <w:r>
-        <w:t xml:space="preserve"> </w:t>
-      </w:r>
-      <w:proofErr w:type="spellStart"/>
-      <w:r>
-        <w:t>btData</w:t>
-      </w:r>
-      <w:proofErr w:type="spellEnd"/>
-      <w:r>
-        <w:t>;</w:t>
-      </w:r>
-      <w:r>
-        <w:t xml:space="preserve"> //to contain Bluetooth data</w:t>
-      </w:r>
-    </w:p>
-    <w:p>
-      <w:pPr>
-        <w:pStyle w:val="NoSpacing"/>
-      </w:pPr>
-    </w:p>
-    <w:p>
-      <w:pPr>
-        <w:pStyle w:val="NoSpacing"/>
-        <w:outlineLvl w:val="1"/>
-        <w:rPr>
-          <w:color w:val="FF0000"/>
-        </w:rPr>
-      </w:pPr>
-      <w:r>
-        <w:rPr>
-          <w:color w:val="FF0000"/>
-        </w:rPr>
-        <w:t>Features</w:t>
-      </w:r>
-      <w:r>
-        <w:rPr>
-          <w:color w:val="FF0000"/>
-        </w:rPr>
-        <w:t xml:space="preserve"> definition</w:t>
-      </w:r>
-    </w:p>
-    <w:p>
-      <w:pPr>
-        <w:pStyle w:val="NoSpacing"/>
-      </w:pPr>
-      <w:proofErr w:type="gramStart"/>
-      <w:r>
-        <w:t>a</w:t>
-      </w:r>
-      <w:proofErr w:type="gramEnd"/>
-      <w:r>
-        <w:t>: Light on</w:t>
-      </w:r>
-    </w:p>
-    <w:p>
-      <w:pPr>
-        <w:pStyle w:val="NoSpacing"/>
-      </w:pPr>
-      <w:proofErr w:type="gramStart"/>
-      <w:r>
-        <w:t>b</w:t>
-      </w:r>
-      <w:proofErr w:type="gramEnd"/>
-      <w:r>
-        <w:t>: Light off</w:t>
-      </w:r>
-    </w:p>
-    <w:p>
-      <w:pPr>
-        <w:pStyle w:val="NoSpacing"/>
-      </w:pPr>
-      <w:proofErr w:type="gramStart"/>
-      <w:r>
-        <w:t>c</w:t>
-      </w:r>
-      <w:proofErr w:type="gramEnd"/>
-      <w:r>
-        <w:t>: Buzzer on</w:t>
-      </w:r>
-    </w:p>
-    <w:p>
-      <w:pPr>
-        <w:pStyle w:val="NoSpacing"/>
-      </w:pPr>
-      <w:proofErr w:type="gramStart"/>
-      <w:r>
-        <w:t>d</w:t>
-      </w:r>
-      <w:proofErr w:type="gramEnd"/>
-      <w:r>
-        <w:t>: Buzzer off</w:t>
-      </w:r>
-    </w:p>
-    <w:p>
-      <w:pPr>
-        <w:pStyle w:val="NoSpacing"/>
-      </w:pPr>
-      <w:proofErr w:type="gramStart"/>
-      <w:r>
-        <w:t>e</w:t>
-      </w:r>
-      <w:proofErr w:type="gramEnd"/>
-      <w:r>
-        <w:t>: Go Straight</w:t>
-      </w:r>
-    </w:p>
-    <w:p>
-      <w:pPr>
-        <w:pStyle w:val="NoSpacing"/>
-      </w:pPr>
-      <w:proofErr w:type="gramStart"/>
-      <w:r>
-        <w:t>f</w:t>
-      </w:r>
-      <w:proofErr w:type="gramEnd"/>
-      <w:r>
-        <w:t>: Turn Left</w:t>
-      </w:r>
-    </w:p>
-    <w:p>
-      <w:pPr>
-        <w:pStyle w:val="NoSpacing"/>
-      </w:pPr>
-      <w:proofErr w:type="gramStart"/>
-      <w:r>
-        <w:t>g</w:t>
-      </w:r>
-      <w:proofErr w:type="gramEnd"/>
-      <w:r>
-        <w:t>: Turn Right</w:t>
-      </w:r>
-    </w:p>
-    <w:p>
-      <w:pPr>
-        <w:pStyle w:val="NoSpacing"/>
-      </w:pPr>
-      <w:proofErr w:type="gramStart"/>
-      <w:r>
-        <w:t>f</w:t>
-      </w:r>
-      <w:proofErr w:type="gramEnd"/>
-      <w:r>
-        <w:t>: Go Forward</w:t>
-      </w:r>
-    </w:p>
-    <w:p>
-      <w:pPr>
-        <w:pStyle w:val="NoSpacing"/>
-      </w:pPr>
-      <w:proofErr w:type="gramStart"/>
-      <w:r>
-        <w:t>i</w:t>
-      </w:r>
-      <w:proofErr w:type="gramEnd"/>
-      <w:r>
-        <w:t>: Go Backward</w:t>
-      </w:r>
-    </w:p>
-    <w:p>
-      <w:pPr>
-        <w:pStyle w:val="NoSpacing"/>
-      </w:pPr>
-      <w:proofErr w:type="gramStart"/>
-      <w:r>
-        <w:t>j</w:t>
-      </w:r>
-      <w:proofErr w:type="gramEnd"/>
-      <w:r>
-        <w:t>: Stop</w:t>
+      <w:r>
+        <w:t xml:space="preserve"> as cm.</w:t>
+      </w:r>
+    </w:p>
+    <w:p>
+      <w:pPr>
+        <w:pStyle w:val="NoSpacing"/>
+        <w:numPr>
+          <w:ilvl w:val="0"/>
+          <w:numId w:val="1"/>
+        </w:numPr>
+      </w:pPr>
+      <w:r>
+        <w:t>Not decide how to deal with sensor data yet.</w:t>
       </w:r>
     </w:p>
     <w:sectPr>
@@ -644,6 +565,126 @@
     </w:sectPr>
   </w:body>
 </w:document>
+</file>
+
+<file path=word/numbering.xml><?xml version="1.0" encoding="utf-8"?>
+<w:numbering xmlns:wpc="http://schemas.microsoft.com/office/word/2010/wordprocessingCanvas" xmlns:mc="http://schemas.openxmlformats.org/markup-compatibility/2006" xmlns:o="urn:schemas-microsoft-com:office:office" xmlns:r="http://schemas.openxmlformats.org/officeDocument/2006/relationships" xmlns:m="http://schemas.openxmlformats.org/officeDocument/2006/math" xmlns:v="urn:schemas-microsoft-com:vml" xmlns:wp14="http://schemas.microsoft.com/office/word/2010/wordprocessingDrawing" xmlns:wp="http://schemas.openxmlformats.org/drawingml/2006/wordprocessingDrawing" xmlns:w10="urn:schemas-microsoft-com:office:word" xmlns:w="http://schemas.openxmlformats.org/wordprocessingml/2006/main" xmlns:w14="http://schemas.microsoft.com/office/word/2010/wordml" xmlns:w15="http://schemas.microsoft.com/office/word/2012/wordml" xmlns:wpg="http://schemas.microsoft.com/office/word/2010/wordprocessingGroup" xmlns:wpi="http://schemas.microsoft.com/office/word/2010/wordprocessingInk" xmlns:wne="http://schemas.microsoft.com/office/word/2006/wordml" xmlns:wps="http://schemas.microsoft.com/office/word/2010/wordprocessingShape" mc:Ignorable="w14 w15 wp14">
+  <w:abstractNum w:abstractNumId="0" w15:restartNumberingAfterBreak="0">
+    <w:nsid w:val="1854124A"/>
+    <w:multiLevelType w:val="hybridMultilevel"/>
+    <w:tmpl w:val="06F890AA"/>
+    <w:lvl w:ilvl="0" w:tplc="6A3CDD80">
+      <w:numFmt w:val="bullet"/>
+      <w:lvlText w:val="-"/>
+      <w:lvlJc w:val="left"/>
+      <w:pPr>
+        <w:ind w:left="720" w:hanging="360"/>
+      </w:pPr>
+      <w:rPr>
+        <w:rFonts w:ascii="Calibri" w:eastAsiaTheme="minorHAnsi" w:hAnsi="Calibri" w:cs="Calibri" w:hint="default"/>
+      </w:rPr>
+    </w:lvl>
+    <w:lvl w:ilvl="1" w:tplc="04090003" w:tentative="1">
+      <w:start w:val="1"/>
+      <w:numFmt w:val="bullet"/>
+      <w:lvlText w:val="o"/>
+      <w:lvlJc w:val="left"/>
+      <w:pPr>
+        <w:ind w:left="1440" w:hanging="360"/>
+      </w:pPr>
+      <w:rPr>
+        <w:rFonts w:ascii="Courier New" w:hAnsi="Courier New" w:cs="Courier New" w:hint="default"/>
+      </w:rPr>
+    </w:lvl>
+    <w:lvl w:ilvl="2" w:tplc="04090005" w:tentative="1">
+      <w:start w:val="1"/>
+      <w:numFmt w:val="bullet"/>
+      <w:lvlText w:val=""/>
+      <w:lvlJc w:val="left"/>
+      <w:pPr>
+        <w:ind w:left="2160" w:hanging="360"/>
+      </w:pPr>
+      <w:rPr>
+        <w:rFonts w:ascii="Wingdings" w:hAnsi="Wingdings" w:hint="default"/>
+      </w:rPr>
+    </w:lvl>
+    <w:lvl w:ilvl="3" w:tplc="04090001" w:tentative="1">
+      <w:start w:val="1"/>
+      <w:numFmt w:val="bullet"/>
+      <w:lvlText w:val=""/>
+      <w:lvlJc w:val="left"/>
+      <w:pPr>
+        <w:ind w:left="2880" w:hanging="360"/>
+      </w:pPr>
+      <w:rPr>
+        <w:rFonts w:ascii="Symbol" w:hAnsi="Symbol" w:hint="default"/>
+      </w:rPr>
+    </w:lvl>
+    <w:lvl w:ilvl="4" w:tplc="04090003" w:tentative="1">
+      <w:start w:val="1"/>
+      <w:numFmt w:val="bullet"/>
+      <w:lvlText w:val="o"/>
+      <w:lvlJc w:val="left"/>
+      <w:pPr>
+        <w:ind w:left="3600" w:hanging="360"/>
+      </w:pPr>
+      <w:rPr>
+        <w:rFonts w:ascii="Courier New" w:hAnsi="Courier New" w:cs="Courier New" w:hint="default"/>
+      </w:rPr>
+    </w:lvl>
+    <w:lvl w:ilvl="5" w:tplc="04090005" w:tentative="1">
+      <w:start w:val="1"/>
+      <w:numFmt w:val="bullet"/>
+      <w:lvlText w:val=""/>
+      <w:lvlJc w:val="left"/>
+      <w:pPr>
+        <w:ind w:left="4320" w:hanging="360"/>
+      </w:pPr>
+      <w:rPr>
+        <w:rFonts w:ascii="Wingdings" w:hAnsi="Wingdings" w:hint="default"/>
+      </w:rPr>
+    </w:lvl>
+    <w:lvl w:ilvl="6" w:tplc="04090001" w:tentative="1">
+      <w:start w:val="1"/>
+      <w:numFmt w:val="bullet"/>
+      <w:lvlText w:val=""/>
+      <w:lvlJc w:val="left"/>
+      <w:pPr>
+        <w:ind w:left="5040" w:hanging="360"/>
+      </w:pPr>
+      <w:rPr>
+        <w:rFonts w:ascii="Symbol" w:hAnsi="Symbol" w:hint="default"/>
+      </w:rPr>
+    </w:lvl>
+    <w:lvl w:ilvl="7" w:tplc="04090003" w:tentative="1">
+      <w:start w:val="1"/>
+      <w:numFmt w:val="bullet"/>
+      <w:lvlText w:val="o"/>
+      <w:lvlJc w:val="left"/>
+      <w:pPr>
+        <w:ind w:left="5760" w:hanging="360"/>
+      </w:pPr>
+      <w:rPr>
+        <w:rFonts w:ascii="Courier New" w:hAnsi="Courier New" w:cs="Courier New" w:hint="default"/>
+      </w:rPr>
+    </w:lvl>
+    <w:lvl w:ilvl="8" w:tplc="04090005" w:tentative="1">
+      <w:start w:val="1"/>
+      <w:numFmt w:val="bullet"/>
+      <w:lvlText w:val=""/>
+      <w:lvlJc w:val="left"/>
+      <w:pPr>
+        <w:ind w:left="6480" w:hanging="360"/>
+      </w:pPr>
+      <w:rPr>
+        <w:rFonts w:ascii="Wingdings" w:hAnsi="Wingdings" w:hint="default"/>
+      </w:rPr>
+    </w:lvl>
+  </w:abstractNum>
+  <w:num w:numId="1">
+    <w:abstractNumId w:val="0"/>
+  </w:num>
+</w:numbering>
 </file>
 
 <file path=word/styles.xml><?xml version="1.0" encoding="utf-8"?>
@@ -1345,7 +1386,7 @@
 </file>
 
 <file path=customXml/itemProps1.xml><?xml version="1.0" encoding="utf-8"?>
-<ds:datastoreItem xmlns:ds="http://schemas.openxmlformats.org/officeDocument/2006/customXml" ds:itemID="{EC546E2B-1417-4A63-B1C4-C0CFE7FC8010}">
+<ds:datastoreItem xmlns:ds="http://schemas.openxmlformats.org/officeDocument/2006/customXml" ds:itemID="{55656E7B-68C2-4AC7-BCFF-BD48586F9C7D}">
   <ds:schemaRefs>
     <ds:schemaRef ds:uri="http://schemas.openxmlformats.org/officeDocument/2006/bibliography"/>
   </ds:schemaRefs>

</xml_diff>